<commit_message>
adding new documentation for the demo
</commit_message>
<xml_diff>
--- a/Cognitive-NAO/Documents/Intro-demo.docx
+++ b/Cognitive-NAO/Documents/Intro-demo.docx
@@ -4,19 +4,15 @@
   <w:body>
     <w:p>
       <w:pPr>
-        <w:spacing w:after="200" w:line="276" w:lineRule="auto"/>
-        <w:rPr>
-          <w:rFonts w:ascii="Arial" w:eastAsia="Arial" w:hAnsi="Arial" w:cs="Arial"/>
-          <w:sz w:val="24"/>
-          <w:u w:val="single"/>
-          <w:lang w:val="en-US"/>
-        </w:rPr>
-      </w:pPr>
-      <w:r>
-        <w:rPr>
-          <w:rFonts w:ascii="Arial" w:eastAsia="Arial" w:hAnsi="Arial" w:cs="Arial"/>
-          <w:sz w:val="24"/>
-          <w:u w:val="single"/>
+        <w:pStyle w:val="Ttulo1"/>
+        <w:rPr>
+          <w:rFonts w:eastAsia="Arial"/>
+          <w:lang w:val="en-US"/>
+        </w:rPr>
+      </w:pPr>
+      <w:r>
+        <w:rPr>
+          <w:rFonts w:eastAsia="Arial"/>
           <w:lang w:val="en-US"/>
         </w:rPr>
         <w:t>PROJECT INTRO.</w:t>
@@ -123,15 +119,7 @@
           <w:sz w:val="24"/>
           <w:lang w:val="en-US"/>
         </w:rPr>
-        <w:t>this robot for research and work with him. In 3 months, I and my technical/c</w:t>
-      </w:r>
-      <w:r>
-        <w:rPr>
-          <w:rFonts w:ascii="Arial" w:eastAsia="Arial" w:hAnsi="Arial" w:cs="Arial"/>
-          <w:sz w:val="24"/>
-          <w:lang w:val="en-US"/>
-        </w:rPr>
-        <w:t xml:space="preserve">oding experience were able to teach a robot to be able to introduce a visual therapy game for children - a demonstration of how accessible/impressive the artificial </w:t>
+        <w:t xml:space="preserve">this robot for research and work with him. In 3 months, I and my technical/coding experience were able to teach a robot to be able to introduce a visual therapy game for children - a demonstration of how accessible/impressive the artificial </w:t>
       </w:r>
       <w:r>
         <w:rPr>
@@ -183,15 +171,7 @@
           <w:sz w:val="24"/>
           <w:lang w:val="en-US"/>
         </w:rPr>
-        <w:t xml:space="preserve"> I now leverage numerous Cloud </w:t>
-      </w:r>
-      <w:r>
-        <w:rPr>
-          <w:rFonts w:ascii="Arial" w:eastAsia="Arial" w:hAnsi="Arial" w:cs="Arial"/>
-          <w:sz w:val="24"/>
-          <w:lang w:val="en-US"/>
-        </w:rPr>
-        <w:t xml:space="preserve">services. These services include the Visual Recognition, Natural Language Classifier (NLC), Speech to Text, and Personality Insights services. The robot program that I am written now enables a person to control the robot verbally. </w:t>
+        <w:t xml:space="preserve"> I now leverage numerous Cloud services. These services include the Visual Recognition, Natural Language Classifier (NLC), Speech to Text, and Personality Insights services. The robot program that I am written now enables a person to control the robot verbally. </w:t>
       </w:r>
     </w:p>
     <w:p>
@@ -219,15 +199,7 @@
           <w:sz w:val="24"/>
           <w:lang w:val="en-US"/>
         </w:rPr>
-        <w:t xml:space="preserve"> capabilities coul</w:t>
-      </w:r>
-      <w:r>
-        <w:rPr>
-          <w:rFonts w:ascii="Arial" w:eastAsia="Arial" w:hAnsi="Arial" w:cs="Arial"/>
-          <w:sz w:val="24"/>
-          <w:lang w:val="en-US"/>
-        </w:rPr>
-        <w:t xml:space="preserve">d also be </w:t>
+        <w:t xml:space="preserve"> capabilities could also be </w:t>
       </w:r>
       <w:r>
         <w:rPr>
@@ -258,28 +230,22 @@
     </w:p>
     <w:p>
       <w:pPr>
-        <w:spacing w:after="200" w:line="276" w:lineRule="auto"/>
-        <w:rPr>
-          <w:rFonts w:ascii="Arial" w:eastAsia="Arial" w:hAnsi="Arial" w:cs="Arial"/>
-          <w:sz w:val="24"/>
-          <w:u w:val="single"/>
-          <w:lang w:val="en-US"/>
-        </w:rPr>
-      </w:pPr>
-      <w:r>
-        <w:rPr>
-          <w:rFonts w:ascii="Arial" w:eastAsia="Arial" w:hAnsi="Arial" w:cs="Arial"/>
-          <w:sz w:val="24"/>
-          <w:u w:val="single"/>
+        <w:pStyle w:val="Ttulo1"/>
+        <w:rPr>
+          <w:rFonts w:eastAsia="Arial"/>
+          <w:lang w:val="en-US"/>
+        </w:rPr>
+      </w:pPr>
+      <w:r>
+        <w:rPr>
+          <w:rFonts w:eastAsia="Arial"/>
           <w:lang w:val="en-US"/>
         </w:rPr>
         <w:t xml:space="preserve">NATURAL LANGUAGE CLASSIFIER </w:t>
       </w:r>
       <w:r>
         <w:rPr>
-          <w:rFonts w:ascii="Arial" w:eastAsia="Arial" w:hAnsi="Arial" w:cs="Arial"/>
-          <w:sz w:val="24"/>
-          <w:u w:val="single"/>
+          <w:rFonts w:eastAsia="Arial"/>
           <w:lang w:val="en-US"/>
         </w:rPr>
         <w:t>DEMO</w:t>
@@ -308,14 +274,16 @@
         <w:spacing w:after="200" w:line="276" w:lineRule="auto"/>
         <w:rPr>
           <w:rFonts w:ascii="Arial" w:eastAsia="Arial" w:hAnsi="Arial" w:cs="Arial"/>
-          <w:sz w:val="24"/>
-          <w:lang w:val="en-US"/>
-        </w:rPr>
-      </w:pPr>
-      <w:proofErr w:type="spellStart"/>
-      <w:r>
-        <w:rPr>
-          <w:rFonts w:ascii="Arial" w:eastAsia="Arial" w:hAnsi="Arial" w:cs="Arial"/>
+          <w:color w:val="0070C0"/>
+          <w:sz w:val="24"/>
+          <w:lang w:val="en-US"/>
+        </w:rPr>
+      </w:pPr>
+      <w:proofErr w:type="spellStart"/>
+      <w:r>
+        <w:rPr>
+          <w:rFonts w:ascii="Arial" w:eastAsia="Arial" w:hAnsi="Arial" w:cs="Arial"/>
+          <w:color w:val="0070C0"/>
           <w:sz w:val="24"/>
           <w:lang w:val="en-US"/>
         </w:rPr>
@@ -325,6 +293,7 @@
       <w:r>
         <w:rPr>
           <w:rFonts w:ascii="Arial" w:eastAsia="Arial" w:hAnsi="Arial" w:cs="Arial"/>
+          <w:color w:val="0070C0"/>
           <w:sz w:val="24"/>
           <w:lang w:val="en-US"/>
         </w:rPr>
@@ -364,14 +333,16 @@
         <w:spacing w:after="200" w:line="276" w:lineRule="auto"/>
         <w:rPr>
           <w:rFonts w:ascii="Arial" w:eastAsia="Arial" w:hAnsi="Arial" w:cs="Arial"/>
-          <w:sz w:val="24"/>
-          <w:lang w:val="en-US"/>
-        </w:rPr>
-      </w:pPr>
-      <w:proofErr w:type="spellStart"/>
-      <w:r>
-        <w:rPr>
-          <w:rFonts w:ascii="Arial" w:eastAsia="Arial" w:hAnsi="Arial" w:cs="Arial"/>
+          <w:color w:val="0070C0"/>
+          <w:sz w:val="24"/>
+          <w:lang w:val="en-US"/>
+        </w:rPr>
+      </w:pPr>
+      <w:proofErr w:type="spellStart"/>
+      <w:r>
+        <w:rPr>
+          <w:rFonts w:ascii="Arial" w:eastAsia="Arial" w:hAnsi="Arial" w:cs="Arial"/>
+          <w:color w:val="0070C0"/>
           <w:sz w:val="24"/>
           <w:lang w:val="en-US"/>
         </w:rPr>
@@ -381,18 +352,11 @@
       <w:r>
         <w:rPr>
           <w:rFonts w:ascii="Arial" w:eastAsia="Arial" w:hAnsi="Arial" w:cs="Arial"/>
-          <w:sz w:val="24"/>
-          <w:lang w:val="en-US"/>
-        </w:rPr>
-        <w:t xml:space="preserve">: Can you introduce </w:t>
-      </w:r>
-      <w:r>
-        <w:rPr>
-          <w:rFonts w:ascii="Arial" w:eastAsia="Arial" w:hAnsi="Arial" w:cs="Arial"/>
-          <w:sz w:val="24"/>
-          <w:lang w:val="en-US"/>
-        </w:rPr>
-        <w:t>yourself?</w:t>
+          <w:color w:val="0070C0"/>
+          <w:sz w:val="24"/>
+          <w:lang w:val="en-US"/>
+        </w:rPr>
+        <w:t>: Can you introduce yourself?</w:t>
       </w:r>
     </w:p>
     <w:p>
@@ -482,14 +446,16 @@
         <w:spacing w:after="200" w:line="276" w:lineRule="auto"/>
         <w:rPr>
           <w:rFonts w:ascii="Arial" w:eastAsia="Arial" w:hAnsi="Arial" w:cs="Arial"/>
-          <w:sz w:val="24"/>
-          <w:lang w:val="en-US"/>
-        </w:rPr>
-      </w:pPr>
-      <w:proofErr w:type="spellStart"/>
-      <w:r>
-        <w:rPr>
-          <w:rFonts w:ascii="Arial" w:eastAsia="Arial" w:hAnsi="Arial" w:cs="Arial"/>
+          <w:color w:val="0070C0"/>
+          <w:sz w:val="24"/>
+          <w:lang w:val="en-US"/>
+        </w:rPr>
+      </w:pPr>
+      <w:proofErr w:type="spellStart"/>
+      <w:r>
+        <w:rPr>
+          <w:rFonts w:ascii="Arial" w:eastAsia="Arial" w:hAnsi="Arial" w:cs="Arial"/>
+          <w:color w:val="0070C0"/>
           <w:sz w:val="24"/>
           <w:lang w:val="en-US"/>
         </w:rPr>
@@ -499,6 +465,7 @@
       <w:r>
         <w:rPr>
           <w:rFonts w:ascii="Arial" w:eastAsia="Arial" w:hAnsi="Arial" w:cs="Arial"/>
+          <w:color w:val="0070C0"/>
           <w:sz w:val="24"/>
           <w:lang w:val="en-US"/>
         </w:rPr>
@@ -507,6 +474,7 @@
       <w:r>
         <w:rPr>
           <w:rFonts w:ascii="Arial" w:eastAsia="Arial" w:hAnsi="Arial" w:cs="Arial"/>
+          <w:color w:val="0070C0"/>
           <w:sz w:val="24"/>
           <w:lang w:val="en-US"/>
         </w:rPr>
@@ -515,6 +483,7 @@
       <w:r>
         <w:rPr>
           <w:rFonts w:ascii="Arial" w:eastAsia="Arial" w:hAnsi="Arial" w:cs="Arial"/>
+          <w:color w:val="0070C0"/>
           <w:sz w:val="24"/>
           <w:lang w:val="en-US"/>
         </w:rPr>
@@ -546,30 +515,24 @@
           <w:sz w:val="24"/>
           <w:lang w:val="en-US"/>
         </w:rPr>
-        <w:t xml:space="preserve">: I have 4 built-in microphones and loudspeakers. Also I am equipped with two cameras. </w:t>
-      </w:r>
-      <w:r>
-        <w:rPr>
-          <w:rFonts w:ascii="Arial" w:eastAsia="Arial" w:hAnsi="Arial" w:cs="Arial"/>
-          <w:sz w:val="24"/>
-          <w:lang w:val="en-US"/>
-        </w:rPr>
-        <w:t>When you talk to me, I am able to listen and speak to you.</w:t>
-      </w:r>
-    </w:p>
-    <w:p>
-      <w:pPr>
-        <w:spacing w:after="200" w:line="276" w:lineRule="auto"/>
-        <w:rPr>
-          <w:rFonts w:ascii="Arial" w:eastAsia="Arial" w:hAnsi="Arial" w:cs="Arial"/>
-          <w:sz w:val="24"/>
-          <w:lang w:val="en-US"/>
-        </w:rPr>
-      </w:pPr>
-      <w:proofErr w:type="spellStart"/>
-      <w:r>
-        <w:rPr>
-          <w:rFonts w:ascii="Arial" w:eastAsia="Arial" w:hAnsi="Arial" w:cs="Arial"/>
+        <w:t>: I have 4 built-in microphones and loudspeakers. Also I am equipped with two cameras. When you talk to me, I am able to listen and speak to you.</w:t>
+      </w:r>
+    </w:p>
+    <w:p>
+      <w:pPr>
+        <w:spacing w:after="200" w:line="276" w:lineRule="auto"/>
+        <w:rPr>
+          <w:rFonts w:ascii="Arial" w:eastAsia="Arial" w:hAnsi="Arial" w:cs="Arial"/>
+          <w:color w:val="0070C0"/>
+          <w:sz w:val="24"/>
+          <w:lang w:val="en-US"/>
+        </w:rPr>
+      </w:pPr>
+      <w:proofErr w:type="spellStart"/>
+      <w:r>
+        <w:rPr>
+          <w:rFonts w:ascii="Arial" w:eastAsia="Arial" w:hAnsi="Arial" w:cs="Arial"/>
+          <w:color w:val="0070C0"/>
           <w:sz w:val="24"/>
           <w:lang w:val="en-US"/>
         </w:rPr>
@@ -579,6 +542,7 @@
       <w:r>
         <w:rPr>
           <w:rFonts w:ascii="Arial" w:eastAsia="Arial" w:hAnsi="Arial" w:cs="Arial"/>
+          <w:color w:val="0070C0"/>
           <w:sz w:val="24"/>
           <w:lang w:val="en-US"/>
         </w:rPr>
@@ -587,6 +551,7 @@
       <w:r>
         <w:rPr>
           <w:rFonts w:ascii="Arial" w:eastAsia="Arial" w:hAnsi="Arial" w:cs="Arial"/>
+          <w:color w:val="0070C0"/>
           <w:sz w:val="24"/>
           <w:lang w:val="en-US"/>
         </w:rPr>
@@ -636,14 +601,16 @@
         <w:spacing w:after="200" w:line="276" w:lineRule="auto"/>
         <w:rPr>
           <w:rFonts w:ascii="Arial" w:eastAsia="Arial" w:hAnsi="Arial" w:cs="Arial"/>
-          <w:sz w:val="24"/>
-          <w:lang w:val="en-US"/>
-        </w:rPr>
-      </w:pPr>
-      <w:proofErr w:type="spellStart"/>
-      <w:r>
-        <w:rPr>
-          <w:rFonts w:ascii="Arial" w:eastAsia="Arial" w:hAnsi="Arial" w:cs="Arial"/>
+          <w:color w:val="0070C0"/>
+          <w:sz w:val="24"/>
+          <w:lang w:val="en-US"/>
+        </w:rPr>
+      </w:pPr>
+      <w:proofErr w:type="spellStart"/>
+      <w:r>
+        <w:rPr>
+          <w:rFonts w:ascii="Arial" w:eastAsia="Arial" w:hAnsi="Arial" w:cs="Arial"/>
+          <w:color w:val="0070C0"/>
           <w:sz w:val="24"/>
           <w:lang w:val="en-US"/>
         </w:rPr>
@@ -653,6 +620,7 @@
       <w:r>
         <w:rPr>
           <w:rFonts w:ascii="Arial" w:eastAsia="Arial" w:hAnsi="Arial" w:cs="Arial"/>
+          <w:color w:val="0070C0"/>
           <w:sz w:val="24"/>
           <w:lang w:val="en-US"/>
         </w:rPr>
@@ -692,14 +660,16 @@
         <w:spacing w:after="200" w:line="276" w:lineRule="auto"/>
         <w:rPr>
           <w:rFonts w:ascii="Arial" w:eastAsia="Arial" w:hAnsi="Arial" w:cs="Arial"/>
-          <w:sz w:val="24"/>
-          <w:lang w:val="en-US"/>
-        </w:rPr>
-      </w:pPr>
-      <w:proofErr w:type="spellStart"/>
-      <w:r>
-        <w:rPr>
-          <w:rFonts w:ascii="Arial" w:eastAsia="Arial" w:hAnsi="Arial" w:cs="Arial"/>
+          <w:color w:val="0070C0"/>
+          <w:sz w:val="24"/>
+          <w:lang w:val="en-US"/>
+        </w:rPr>
+      </w:pPr>
+      <w:proofErr w:type="spellStart"/>
+      <w:r>
+        <w:rPr>
+          <w:rFonts w:ascii="Arial" w:eastAsia="Arial" w:hAnsi="Arial" w:cs="Arial"/>
+          <w:color w:val="0070C0"/>
           <w:sz w:val="24"/>
           <w:lang w:val="en-US"/>
         </w:rPr>
@@ -710,6 +680,7 @@
       <w:r>
         <w:rPr>
           <w:rFonts w:ascii="Arial" w:eastAsia="Arial" w:hAnsi="Arial" w:cs="Arial"/>
+          <w:color w:val="0070C0"/>
           <w:sz w:val="24"/>
           <w:lang w:val="en-US"/>
         </w:rPr>
@@ -741,30 +712,24 @@
           <w:sz w:val="24"/>
           <w:lang w:val="en-US"/>
         </w:rPr>
-        <w:t>: This looks like a MALE, who is between</w:t>
-      </w:r>
-      <w:r>
-        <w:rPr>
-          <w:rFonts w:ascii="Arial" w:eastAsia="Arial" w:hAnsi="Arial" w:cs="Arial"/>
-          <w:sz w:val="24"/>
-          <w:lang w:val="en-US"/>
-        </w:rPr>
-        <w:t xml:space="preserve"> the ages of 35 and 44 </w:t>
-      </w:r>
-    </w:p>
-    <w:p>
-      <w:pPr>
-        <w:spacing w:after="200" w:line="276" w:lineRule="auto"/>
-        <w:rPr>
-          <w:rFonts w:ascii="Arial" w:eastAsia="Arial" w:hAnsi="Arial" w:cs="Arial"/>
-          <w:sz w:val="24"/>
-          <w:lang w:val="en-US"/>
-        </w:rPr>
-      </w:pPr>
-      <w:proofErr w:type="spellStart"/>
-      <w:r>
-        <w:rPr>
-          <w:rFonts w:ascii="Arial" w:eastAsia="Arial" w:hAnsi="Arial" w:cs="Arial"/>
+        <w:t xml:space="preserve">: This looks like a MALE, who is between the ages of 35 and 44 </w:t>
+      </w:r>
+    </w:p>
+    <w:p>
+      <w:pPr>
+        <w:spacing w:after="200" w:line="276" w:lineRule="auto"/>
+        <w:rPr>
+          <w:rFonts w:ascii="Arial" w:eastAsia="Arial" w:hAnsi="Arial" w:cs="Arial"/>
+          <w:color w:val="0070C0"/>
+          <w:sz w:val="24"/>
+          <w:lang w:val="en-US"/>
+        </w:rPr>
+      </w:pPr>
+      <w:proofErr w:type="spellStart"/>
+      <w:r>
+        <w:rPr>
+          <w:rFonts w:ascii="Arial" w:eastAsia="Arial" w:hAnsi="Arial" w:cs="Arial"/>
+          <w:color w:val="0070C0"/>
           <w:sz w:val="24"/>
           <w:lang w:val="en-US"/>
         </w:rPr>
@@ -774,6 +739,7 @@
       <w:r>
         <w:rPr>
           <w:rFonts w:ascii="Arial" w:eastAsia="Arial" w:hAnsi="Arial" w:cs="Arial"/>
+          <w:color w:val="0070C0"/>
           <w:sz w:val="24"/>
           <w:lang w:val="en-US"/>
         </w:rPr>
@@ -782,6 +748,7 @@
       <w:r>
         <w:rPr>
           <w:rFonts w:ascii="Arial" w:eastAsia="Arial" w:hAnsi="Arial" w:cs="Arial"/>
+          <w:color w:val="0070C0"/>
           <w:sz w:val="24"/>
           <w:lang w:val="en-US"/>
         </w:rPr>
@@ -790,6 +757,7 @@
       <w:r>
         <w:rPr>
           <w:rFonts w:ascii="Arial" w:eastAsia="Arial" w:hAnsi="Arial" w:cs="Arial"/>
+          <w:color w:val="0070C0"/>
           <w:sz w:val="24"/>
           <w:lang w:val="en-US"/>
         </w:rPr>
@@ -829,14 +797,16 @@
         <w:spacing w:after="200" w:line="276" w:lineRule="auto"/>
         <w:rPr>
           <w:rFonts w:ascii="Arial" w:eastAsia="Arial" w:hAnsi="Arial" w:cs="Arial"/>
-          <w:sz w:val="24"/>
-          <w:lang w:val="en-US"/>
-        </w:rPr>
-      </w:pPr>
-      <w:proofErr w:type="spellStart"/>
-      <w:r>
-        <w:rPr>
-          <w:rFonts w:ascii="Arial" w:eastAsia="Arial" w:hAnsi="Arial" w:cs="Arial"/>
+          <w:color w:val="0070C0"/>
+          <w:sz w:val="24"/>
+          <w:lang w:val="en-US"/>
+        </w:rPr>
+      </w:pPr>
+      <w:proofErr w:type="spellStart"/>
+      <w:r>
+        <w:rPr>
+          <w:rFonts w:ascii="Arial" w:eastAsia="Arial" w:hAnsi="Arial" w:cs="Arial"/>
+          <w:color w:val="0070C0"/>
           <w:sz w:val="24"/>
           <w:lang w:val="en-US"/>
         </w:rPr>
@@ -846,6 +816,7 @@
       <w:r>
         <w:rPr>
           <w:rFonts w:ascii="Arial" w:eastAsia="Arial" w:hAnsi="Arial" w:cs="Arial"/>
+          <w:color w:val="0070C0"/>
           <w:sz w:val="24"/>
           <w:lang w:val="en-US"/>
         </w:rPr>
@@ -911,14 +882,16 @@
         <w:spacing w:after="200" w:line="276" w:lineRule="auto"/>
         <w:rPr>
           <w:rFonts w:ascii="Arial" w:eastAsia="Arial" w:hAnsi="Arial" w:cs="Arial"/>
-          <w:sz w:val="24"/>
-          <w:lang w:val="en-US"/>
-        </w:rPr>
-      </w:pPr>
-      <w:proofErr w:type="spellStart"/>
-      <w:r>
-        <w:rPr>
-          <w:rFonts w:ascii="Arial" w:eastAsia="Arial" w:hAnsi="Arial" w:cs="Arial"/>
+          <w:color w:val="0070C0"/>
+          <w:sz w:val="24"/>
+          <w:lang w:val="en-US"/>
+        </w:rPr>
+      </w:pPr>
+      <w:proofErr w:type="spellStart"/>
+      <w:r>
+        <w:rPr>
+          <w:rFonts w:ascii="Arial" w:eastAsia="Arial" w:hAnsi="Arial" w:cs="Arial"/>
+          <w:color w:val="0070C0"/>
           <w:sz w:val="24"/>
           <w:lang w:val="en-US"/>
         </w:rPr>
@@ -928,6 +901,7 @@
       <w:r>
         <w:rPr>
           <w:rFonts w:ascii="Arial" w:eastAsia="Arial" w:hAnsi="Arial" w:cs="Arial"/>
+          <w:color w:val="0070C0"/>
           <w:sz w:val="24"/>
           <w:lang w:val="en-US"/>
         </w:rPr>
@@ -1002,31 +976,18 @@
     </w:p>
     <w:p>
       <w:pPr>
-        <w:spacing w:after="200" w:line="276" w:lineRule="auto"/>
-        <w:rPr>
-          <w:rFonts w:ascii="Arial" w:eastAsia="Arial" w:hAnsi="Arial" w:cs="Arial"/>
-          <w:sz w:val="24"/>
-          <w:u w:val="single"/>
-          <w:lang w:val="en-US"/>
-        </w:rPr>
-      </w:pPr>
-      <w:r>
-        <w:rPr>
-          <w:rFonts w:ascii="Arial" w:eastAsia="Arial" w:hAnsi="Arial" w:cs="Arial"/>
-          <w:sz w:val="24"/>
-          <w:u w:val="single"/>
-          <w:lang w:val="en-US"/>
-        </w:rPr>
-        <w:t xml:space="preserve">VISION THERAPY </w:t>
-      </w:r>
-      <w:r>
-        <w:rPr>
-          <w:rFonts w:ascii="Arial" w:eastAsia="Arial" w:hAnsi="Arial" w:cs="Arial"/>
-          <w:sz w:val="24"/>
-          <w:u w:val="single"/>
-          <w:lang w:val="en-US"/>
-        </w:rPr>
-        <w:t>DEMO</w:t>
+        <w:pStyle w:val="Ttulo1"/>
+        <w:rPr>
+          <w:rFonts w:eastAsia="Arial"/>
+          <w:lang w:val="en-US"/>
+        </w:rPr>
+      </w:pPr>
+      <w:r>
+        <w:rPr>
+          <w:rFonts w:eastAsia="Arial"/>
+          <w:lang w:val="en-US"/>
+        </w:rPr>
+        <w:t>VISION THERAPY DEMO</w:t>
       </w:r>
     </w:p>
     <w:p>
@@ -1062,15 +1023,7 @@
           <w:sz w:val="24"/>
           <w:lang w:val="en-US"/>
         </w:rPr>
-        <w:t xml:space="preserve"> pressing the head to avoid</w:t>
-      </w:r>
-      <w:r>
-        <w:rPr>
-          <w:rFonts w:ascii="Arial" w:eastAsia="Arial" w:hAnsi="Arial" w:cs="Arial"/>
-          <w:sz w:val="24"/>
-          <w:lang w:val="en-US"/>
-        </w:rPr>
-        <w:t xml:space="preserve"> falls)</w:t>
+        <w:t xml:space="preserve"> pressing the head to avoid falls)</w:t>
       </w:r>
     </w:p>
     <w:p>
@@ -1106,14 +1059,16 @@
         <w:spacing w:after="200" w:line="276" w:lineRule="auto"/>
         <w:rPr>
           <w:rFonts w:ascii="Arial" w:eastAsia="Arial" w:hAnsi="Arial" w:cs="Arial"/>
-          <w:sz w:val="24"/>
-          <w:lang w:val="en-US"/>
-        </w:rPr>
-      </w:pPr>
-      <w:proofErr w:type="spellStart"/>
-      <w:r>
-        <w:rPr>
-          <w:rFonts w:ascii="Arial" w:eastAsia="Arial" w:hAnsi="Arial" w:cs="Arial"/>
+          <w:color w:val="0070C0"/>
+          <w:sz w:val="24"/>
+          <w:lang w:val="en-US"/>
+        </w:rPr>
+      </w:pPr>
+      <w:proofErr w:type="spellStart"/>
+      <w:r>
+        <w:rPr>
+          <w:rFonts w:ascii="Arial" w:eastAsia="Arial" w:hAnsi="Arial" w:cs="Arial"/>
+          <w:color w:val="0070C0"/>
           <w:sz w:val="24"/>
           <w:lang w:val="en-US"/>
         </w:rPr>
@@ -1123,6 +1078,7 @@
       <w:r>
         <w:rPr>
           <w:rFonts w:ascii="Arial" w:eastAsia="Arial" w:hAnsi="Arial" w:cs="Arial"/>
+          <w:color w:val="0070C0"/>
           <w:sz w:val="24"/>
           <w:lang w:val="en-US"/>
         </w:rPr>
@@ -1162,14 +1118,16 @@
         <w:spacing w:after="200" w:line="276" w:lineRule="auto"/>
         <w:rPr>
           <w:rFonts w:ascii="Arial" w:eastAsia="Arial" w:hAnsi="Arial" w:cs="Arial"/>
-          <w:sz w:val="24"/>
-          <w:lang w:val="en-US"/>
-        </w:rPr>
-      </w:pPr>
-      <w:proofErr w:type="spellStart"/>
-      <w:r>
-        <w:rPr>
-          <w:rFonts w:ascii="Arial" w:eastAsia="Arial" w:hAnsi="Arial" w:cs="Arial"/>
+          <w:color w:val="0070C0"/>
+          <w:sz w:val="24"/>
+          <w:lang w:val="en-US"/>
+        </w:rPr>
+      </w:pPr>
+      <w:proofErr w:type="spellStart"/>
+      <w:r>
+        <w:rPr>
+          <w:rFonts w:ascii="Arial" w:eastAsia="Arial" w:hAnsi="Arial" w:cs="Arial"/>
+          <w:color w:val="0070C0"/>
           <w:sz w:val="24"/>
           <w:lang w:val="en-US"/>
         </w:rPr>
@@ -1179,6 +1137,7 @@
       <w:r>
         <w:rPr>
           <w:rFonts w:ascii="Arial" w:eastAsia="Arial" w:hAnsi="Arial" w:cs="Arial"/>
+          <w:color w:val="0070C0"/>
           <w:sz w:val="24"/>
           <w:lang w:val="en-US"/>
         </w:rPr>
@@ -1191,6 +1150,7 @@
         <w:rPr>
           <w:rFonts w:ascii="Arial" w:eastAsia="Arial" w:hAnsi="Arial" w:cs="Arial"/>
           <w:sz w:val="24"/>
+          <w:lang w:val="en-US"/>
         </w:rPr>
       </w:pPr>
       <w:proofErr w:type="spellStart"/>
@@ -1241,64 +1201,43 @@
           <w:sz w:val="24"/>
           <w:lang w:val="en-US"/>
         </w:rPr>
-        <w:t xml:space="preserve"> </w:t>
-      </w:r>
-      <w:r>
-        <w:rPr>
-          <w:rFonts w:ascii="Arial" w:eastAsia="Arial" w:hAnsi="Arial" w:cs="Arial"/>
-          <w:sz w:val="24"/>
-        </w:rPr>
-        <w:t>Orange?, Green?, Blue?, Red</w:t>
+        <w:t xml:space="preserve"> Orange</w:t>
       </w:r>
       <w:proofErr w:type="gramStart"/>
       <w:r>
         <w:rPr>
           <w:rFonts w:ascii="Arial" w:eastAsia="Arial" w:hAnsi="Arial" w:cs="Arial"/>
           <w:sz w:val="24"/>
-        </w:rPr>
-        <w:t>?</w:t>
+          <w:lang w:val="en-US"/>
+        </w:rPr>
+        <w:t>?,</w:t>
       </w:r>
       <w:proofErr w:type="gramEnd"/>
       <w:r>
         <w:rPr>
           <w:rFonts w:ascii="Arial" w:eastAsia="Arial" w:hAnsi="Arial" w:cs="Arial"/>
           <w:sz w:val="24"/>
-        </w:rPr>
-        <w:t xml:space="preserve"> </w:t>
-      </w:r>
-    </w:p>
-    <w:p>
-      <w:pPr>
-        <w:spacing w:after="200" w:line="276" w:lineRule="auto"/>
-        <w:rPr>
-          <w:rFonts w:ascii="Arial" w:eastAsia="Arial" w:hAnsi="Arial" w:cs="Arial"/>
-          <w:sz w:val="24"/>
-          <w:lang w:val="en-US"/>
-        </w:rPr>
-      </w:pPr>
-      <w:r>
-        <w:rPr>
-          <w:rFonts w:ascii="Arial" w:eastAsia="Arial" w:hAnsi="Arial" w:cs="Arial"/>
-          <w:sz w:val="24"/>
-          <w:lang w:val="en-US"/>
-        </w:rPr>
-        <w:t>Play the game and fo</w:t>
-      </w:r>
-      <w:r>
-        <w:rPr>
-          <w:rFonts w:ascii="Arial" w:eastAsia="Arial" w:hAnsi="Arial" w:cs="Arial"/>
-          <w:sz w:val="24"/>
-          <w:lang w:val="en-US"/>
-        </w:rPr>
-        <w:t>ll</w:t>
-      </w:r>
-      <w:r>
-        <w:rPr>
-          <w:rFonts w:ascii="Arial" w:eastAsia="Arial" w:hAnsi="Arial" w:cs="Arial"/>
-          <w:sz w:val="24"/>
-          <w:lang w:val="en-US"/>
-        </w:rPr>
-        <w:t>ow the instructions…</w:t>
+          <w:lang w:val="en-US"/>
+        </w:rPr>
+        <w:t xml:space="preserve"> Green?, Blue?, Red? </w:t>
+      </w:r>
+    </w:p>
+    <w:p>
+      <w:pPr>
+        <w:spacing w:after="200" w:line="276" w:lineRule="auto"/>
+        <w:rPr>
+          <w:rFonts w:ascii="Arial" w:eastAsia="Arial" w:hAnsi="Arial" w:cs="Arial"/>
+          <w:sz w:val="24"/>
+          <w:lang w:val="en-US"/>
+        </w:rPr>
+      </w:pPr>
+      <w:r>
+        <w:rPr>
+          <w:rFonts w:ascii="Arial" w:eastAsia="Arial" w:hAnsi="Arial" w:cs="Arial"/>
+          <w:sz w:val="24"/>
+          <w:lang w:val="en-US"/>
+        </w:rPr>
+        <w:t>Play the game and follow the instructions…</w:t>
       </w:r>
     </w:p>
     <w:p>
@@ -1417,16 +1356,7 @@
           <w:rFonts w:ascii="Arial" w:eastAsia="Arial" w:hAnsi="Arial" w:cs="Arial"/>
           <w:sz w:val="24"/>
         </w:rPr>
-        <w:t>recome</w:t>
-      </w:r>
-      <w:bookmarkStart w:id="0" w:name="_GoBack"/>
-      <w:bookmarkEnd w:id="0"/>
-      <w:r>
-        <w:rPr>
-          <w:rFonts w:ascii="Arial" w:eastAsia="Arial" w:hAnsi="Arial" w:cs="Arial"/>
-          <w:sz w:val="24"/>
-        </w:rPr>
-        <w:t>ndations</w:t>
+        <w:t>recomendations</w:t>
       </w:r>
       <w:proofErr w:type="spellEnd"/>
     </w:p>
@@ -1564,15 +1494,15 @@
         <w:spacing w:after="200" w:line="276" w:lineRule="auto"/>
         <w:rPr>
           <w:rFonts w:ascii="Arial" w:eastAsia="Arial" w:hAnsi="Arial" w:cs="Arial"/>
-          <w:b/>
-          <w:sz w:val="24"/>
-          <w:lang w:val="en-US"/>
-        </w:rPr>
-      </w:pPr>
-      <w:r>
-        <w:rPr>
-          <w:rFonts w:ascii="Arial" w:eastAsia="Arial" w:hAnsi="Arial" w:cs="Arial"/>
-          <w:b/>
+          <w:color w:val="0070C0"/>
+          <w:sz w:val="24"/>
+          <w:lang w:val="en-US"/>
+        </w:rPr>
+      </w:pPr>
+      <w:r>
+        <w:rPr>
+          <w:rFonts w:ascii="Arial" w:eastAsia="Arial" w:hAnsi="Arial" w:cs="Arial"/>
+          <w:color w:val="0070C0"/>
           <w:sz w:val="24"/>
           <w:lang w:val="en-US"/>
         </w:rPr>
@@ -1581,29 +1511,34 @@
       <w:r>
         <w:rPr>
           <w:rFonts w:ascii="Arial" w:eastAsia="Arial" w:hAnsi="Arial" w:cs="Arial"/>
-          <w:b/>
-          <w:sz w:val="24"/>
-          <w:lang w:val="en-US"/>
-        </w:rPr>
-        <w:t xml:space="preserve">: </w:t>
-      </w:r>
-      <w:r>
-        <w:rPr>
-          <w:rFonts w:ascii="Arial" w:eastAsia="Arial" w:hAnsi="Arial" w:cs="Arial"/>
-          <w:b/>
-          <w:sz w:val="24"/>
-          <w:lang w:val="en-US"/>
-        </w:rPr>
-        <w:t>What is my account number</w:t>
-      </w:r>
-      <w:r>
-        <w:rPr>
-          <w:rFonts w:ascii="Arial" w:eastAsia="Arial" w:hAnsi="Arial" w:cs="Arial"/>
-          <w:b/>
-          <w:sz w:val="24"/>
-          <w:lang w:val="en-US"/>
-        </w:rPr>
-        <w:t>?</w:t>
+          <w:color w:val="0070C0"/>
+          <w:sz w:val="24"/>
+          <w:lang w:val="en-US"/>
+        </w:rPr>
+        <w:t>: What is my account number?</w:t>
+      </w:r>
+    </w:p>
+    <w:p>
+      <w:pPr>
+        <w:pStyle w:val="Prrafodelista"/>
+        <w:numPr>
+          <w:ilvl w:val="1"/>
+          <w:numId w:val="1"/>
+        </w:numPr>
+        <w:spacing w:after="200" w:line="276" w:lineRule="auto"/>
+        <w:rPr>
+          <w:rFonts w:ascii="Arial" w:eastAsia="Arial" w:hAnsi="Arial" w:cs="Arial"/>
+          <w:sz w:val="24"/>
+          <w:lang w:val="en-US"/>
+        </w:rPr>
+      </w:pPr>
+      <w:r>
+        <w:rPr>
+          <w:rFonts w:ascii="Arial" w:eastAsia="Arial" w:hAnsi="Arial" w:cs="Arial"/>
+          <w:sz w:val="24"/>
+          <w:lang w:val="en-US"/>
+        </w:rPr>
+        <w:t>Technical support</w:t>
       </w:r>
     </w:p>
     <w:p>
@@ -1616,17 +1551,52 @@
         <w:spacing w:after="200" w:line="276" w:lineRule="auto"/>
         <w:rPr>
           <w:rFonts w:ascii="Arial" w:eastAsia="Arial" w:hAnsi="Arial" w:cs="Arial"/>
-          <w:sz w:val="24"/>
-          <w:lang w:val="en-US"/>
-        </w:rPr>
-      </w:pPr>
-      <w:r>
-        <w:rPr>
-          <w:rFonts w:ascii="Arial" w:eastAsia="Arial" w:hAnsi="Arial" w:cs="Arial"/>
-          <w:sz w:val="24"/>
-          <w:lang w:val="en-US"/>
-        </w:rPr>
-        <w:t>Technical support</w:t>
+          <w:color w:val="0070C0"/>
+          <w:sz w:val="24"/>
+          <w:lang w:val="en-US"/>
+        </w:rPr>
+      </w:pPr>
+      <w:r>
+        <w:rPr>
+          <w:rFonts w:ascii="Arial" w:eastAsia="Arial" w:hAnsi="Arial" w:cs="Arial"/>
+          <w:color w:val="0070C0"/>
+          <w:sz w:val="24"/>
+          <w:lang w:val="en-US"/>
+        </w:rPr>
+        <w:lastRenderedPageBreak/>
+        <w:t>Type</w:t>
+      </w:r>
+      <w:r>
+        <w:rPr>
+          <w:rFonts w:ascii="Arial" w:eastAsia="Arial" w:hAnsi="Arial" w:cs="Arial"/>
+          <w:color w:val="0070C0"/>
+          <w:sz w:val="24"/>
+          <w:lang w:val="en-US"/>
+        </w:rPr>
+        <w:t>: How can I add a frame type?</w:t>
+      </w:r>
+    </w:p>
+    <w:p>
+      <w:pPr>
+        <w:pStyle w:val="Prrafodelista"/>
+        <w:numPr>
+          <w:ilvl w:val="1"/>
+          <w:numId w:val="1"/>
+        </w:numPr>
+        <w:spacing w:after="200" w:line="276" w:lineRule="auto"/>
+        <w:rPr>
+          <w:rFonts w:ascii="Arial" w:eastAsia="Arial" w:hAnsi="Arial" w:cs="Arial"/>
+          <w:sz w:val="24"/>
+          <w:lang w:val="en-US"/>
+        </w:rPr>
+      </w:pPr>
+      <w:r>
+        <w:rPr>
+          <w:rFonts w:ascii="Arial" w:eastAsia="Arial" w:hAnsi="Arial" w:cs="Arial"/>
+          <w:sz w:val="24"/>
+          <w:lang w:val="en-US"/>
+        </w:rPr>
+        <w:t>Show the documents that are training in a neural network.</w:t>
       </w:r>
     </w:p>
     <w:p>
@@ -1639,47 +1609,42 @@
         <w:spacing w:after="200" w:line="276" w:lineRule="auto"/>
         <w:rPr>
           <w:rFonts w:ascii="Arial" w:eastAsia="Arial" w:hAnsi="Arial" w:cs="Arial"/>
-          <w:b/>
-          <w:sz w:val="24"/>
-          <w:lang w:val="en-US"/>
-        </w:rPr>
-      </w:pPr>
-      <w:r>
-        <w:rPr>
-          <w:rFonts w:ascii="Arial" w:eastAsia="Arial" w:hAnsi="Arial" w:cs="Arial"/>
-          <w:b/>
-          <w:sz w:val="24"/>
-          <w:lang w:val="en-US"/>
-        </w:rPr>
-        <w:lastRenderedPageBreak/>
-        <w:t>Type</w:t>
-      </w:r>
-      <w:r>
-        <w:rPr>
-          <w:rFonts w:ascii="Arial" w:eastAsia="Arial" w:hAnsi="Arial" w:cs="Arial"/>
-          <w:b/>
-          <w:sz w:val="24"/>
-          <w:lang w:val="en-US"/>
-        </w:rPr>
-        <w:t>:</w:t>
-      </w:r>
-      <w:r>
-        <w:rPr>
-          <w:rFonts w:ascii="Arial" w:eastAsia="Arial" w:hAnsi="Arial" w:cs="Arial"/>
-          <w:b/>
-          <w:sz w:val="24"/>
-          <w:lang w:val="en-US"/>
-        </w:rPr>
-        <w:t xml:space="preserve"> </w:t>
-      </w:r>
-      <w:r>
-        <w:rPr>
-          <w:rFonts w:ascii="Arial" w:eastAsia="Arial" w:hAnsi="Arial" w:cs="Arial"/>
-          <w:b/>
-          <w:sz w:val="24"/>
-          <w:lang w:val="en-US"/>
-        </w:rPr>
-        <w:t>How can I add a frame type?</w:t>
+          <w:color w:val="0070C0"/>
+          <w:sz w:val="24"/>
+          <w:lang w:val="en-US"/>
+        </w:rPr>
+      </w:pPr>
+      <w:r>
+        <w:rPr>
+          <w:rFonts w:ascii="Arial" w:eastAsia="Arial" w:hAnsi="Arial" w:cs="Arial"/>
+          <w:color w:val="0070C0"/>
+          <w:sz w:val="24"/>
+          <w:lang w:val="en-US"/>
+        </w:rPr>
+        <w:t>Type: How can I check the calculate process?</w:t>
+      </w:r>
+    </w:p>
+    <w:p>
+      <w:pPr>
+        <w:pStyle w:val="Prrafodelista"/>
+        <w:numPr>
+          <w:ilvl w:val="1"/>
+          <w:numId w:val="1"/>
+        </w:numPr>
+        <w:spacing w:after="200" w:line="276" w:lineRule="auto"/>
+        <w:rPr>
+          <w:rFonts w:ascii="Arial" w:eastAsia="Arial" w:hAnsi="Arial" w:cs="Arial"/>
+          <w:sz w:val="24"/>
+          <w:lang w:val="en-US"/>
+        </w:rPr>
+      </w:pPr>
+      <w:r>
+        <w:rPr>
+          <w:rFonts w:ascii="Arial" w:eastAsia="Arial" w:hAnsi="Arial" w:cs="Arial"/>
+          <w:sz w:val="24"/>
+          <w:lang w:val="en-US"/>
+        </w:rPr>
+        <w:t>Automated ingestion conversation and normalization</w:t>
       </w:r>
     </w:p>
     <w:p>
@@ -1692,18 +1657,84 @@
         <w:spacing w:after="200" w:line="276" w:lineRule="auto"/>
         <w:rPr>
           <w:rFonts w:ascii="Arial" w:eastAsia="Arial" w:hAnsi="Arial" w:cs="Arial"/>
-          <w:b/>
-          <w:sz w:val="24"/>
-          <w:lang w:val="en-US"/>
-        </w:rPr>
-      </w:pPr>
-      <w:r>
-        <w:rPr>
-          <w:rFonts w:ascii="Arial" w:eastAsia="Arial" w:hAnsi="Arial" w:cs="Arial"/>
-          <w:sz w:val="24"/>
-          <w:lang w:val="en-US"/>
-        </w:rPr>
-        <w:t>Show the documents that are training in a neural network.</w:t>
+          <w:color w:val="0070C0"/>
+          <w:sz w:val="24"/>
+          <w:lang w:val="en-US"/>
+        </w:rPr>
+      </w:pPr>
+      <w:r>
+        <w:rPr>
+          <w:rFonts w:ascii="Arial" w:eastAsia="Arial" w:hAnsi="Arial" w:cs="Arial"/>
+          <w:color w:val="0070C0"/>
+          <w:sz w:val="24"/>
+          <w:lang w:val="en-US"/>
+        </w:rPr>
+        <w:t>Type</w:t>
+      </w:r>
+      <w:r>
+        <w:rPr>
+          <w:rFonts w:ascii="Arial" w:eastAsia="Arial" w:hAnsi="Arial" w:cs="Arial"/>
+          <w:color w:val="0070C0"/>
+          <w:sz w:val="24"/>
+          <w:lang w:val="en-US"/>
+        </w:rPr>
+        <w:t>: I am really MAD AT YOU</w:t>
+      </w:r>
+    </w:p>
+    <w:p>
+      <w:pPr>
+        <w:pStyle w:val="Prrafodelista"/>
+        <w:numPr>
+          <w:ilvl w:val="1"/>
+          <w:numId w:val="1"/>
+        </w:numPr>
+        <w:spacing w:after="200" w:line="276" w:lineRule="auto"/>
+        <w:rPr>
+          <w:rFonts w:ascii="Arial" w:eastAsia="Arial" w:hAnsi="Arial" w:cs="Arial"/>
+          <w:sz w:val="24"/>
+          <w:lang w:val="en-US"/>
+        </w:rPr>
+      </w:pPr>
+      <w:r>
+        <w:rPr>
+          <w:rFonts w:ascii="Arial" w:eastAsia="Arial" w:hAnsi="Arial" w:cs="Arial"/>
+          <w:sz w:val="24"/>
+          <w:lang w:val="en-US"/>
+        </w:rPr>
+        <w:t>Analyze emotions and tones in what people write</w:t>
+      </w:r>
+      <w:bookmarkStart w:id="0" w:name="_GoBack"/>
+      <w:bookmarkEnd w:id="0"/>
+      <w:r>
+        <w:rPr>
+          <w:rFonts w:ascii="Arial" w:eastAsia="Arial" w:hAnsi="Arial" w:cs="Arial"/>
+          <w:sz w:val="24"/>
+          <w:lang w:val="en-US"/>
+        </w:rPr>
+        <w:t xml:space="preserve"> online</w:t>
+      </w:r>
+    </w:p>
+    <w:p>
+      <w:pPr>
+        <w:pStyle w:val="Prrafodelista"/>
+        <w:numPr>
+          <w:ilvl w:val="1"/>
+          <w:numId w:val="1"/>
+        </w:numPr>
+        <w:spacing w:after="200" w:line="276" w:lineRule="auto"/>
+        <w:rPr>
+          <w:rFonts w:ascii="Arial" w:eastAsia="Arial" w:hAnsi="Arial" w:cs="Arial"/>
+          <w:sz w:val="24"/>
+          <w:lang w:val="en-US"/>
+        </w:rPr>
+      </w:pPr>
+      <w:r>
+        <w:rPr>
+          <w:rFonts w:ascii="Arial" w:eastAsia="Arial" w:hAnsi="Arial" w:cs="Arial"/>
+          <w:sz w:val="24"/>
+          <w:lang w:val="en-US"/>
+        </w:rPr>
+        <w:t>Able to build dialog strategies to adjust the conversation accordingly</w:t>
       </w:r>
     </w:p>
     <w:p>
@@ -1716,18 +1747,42 @@
         <w:spacing w:after="200" w:line="276" w:lineRule="auto"/>
         <w:rPr>
           <w:rFonts w:ascii="Arial" w:eastAsia="Arial" w:hAnsi="Arial" w:cs="Arial"/>
-          <w:b/>
-          <w:sz w:val="24"/>
-          <w:lang w:val="en-US"/>
-        </w:rPr>
-      </w:pPr>
-      <w:r>
-        <w:rPr>
-          <w:rFonts w:ascii="Arial" w:eastAsia="Arial" w:hAnsi="Arial" w:cs="Arial"/>
-          <w:sz w:val="24"/>
-          <w:lang w:val="en-US"/>
-        </w:rPr>
-        <w:t>Automated ingestion conversation and normalization</w:t>
+          <w:color w:val="0070C0"/>
+          <w:sz w:val="24"/>
+          <w:lang w:val="en-US"/>
+        </w:rPr>
+      </w:pPr>
+      <w:r>
+        <w:rPr>
+          <w:rFonts w:ascii="Arial" w:eastAsia="Arial" w:hAnsi="Arial" w:cs="Arial"/>
+          <w:color w:val="0070C0"/>
+          <w:sz w:val="24"/>
+          <w:lang w:val="en-US"/>
+        </w:rPr>
+        <w:t>Type: Can you show me my last orders?</w:t>
+      </w:r>
+    </w:p>
+    <w:p>
+      <w:pPr>
+        <w:pStyle w:val="Prrafodelista"/>
+        <w:numPr>
+          <w:ilvl w:val="1"/>
+          <w:numId w:val="1"/>
+        </w:numPr>
+        <w:spacing w:after="200" w:line="276" w:lineRule="auto"/>
+        <w:rPr>
+          <w:rFonts w:ascii="Arial" w:eastAsia="Arial" w:hAnsi="Arial" w:cs="Arial"/>
+          <w:sz w:val="24"/>
+          <w:lang w:val="en-US"/>
+        </w:rPr>
+      </w:pPr>
+      <w:r>
+        <w:rPr>
+          <w:rFonts w:ascii="Arial" w:eastAsia="Arial" w:hAnsi="Arial" w:cs="Arial"/>
+          <w:sz w:val="24"/>
+          <w:lang w:val="en-US"/>
+        </w:rPr>
+        <w:t>Shopping cart, context store, and custom inventory search</w:t>
       </w:r>
     </w:p>
     <w:p>
@@ -1740,174 +1795,42 @@
         <w:spacing w:after="200" w:line="276" w:lineRule="auto"/>
         <w:rPr>
           <w:rFonts w:ascii="Arial" w:eastAsia="Arial" w:hAnsi="Arial" w:cs="Arial"/>
-          <w:b/>
-          <w:sz w:val="24"/>
-          <w:lang w:val="en-US"/>
-        </w:rPr>
-      </w:pPr>
-      <w:r>
-        <w:rPr>
-          <w:rFonts w:ascii="Arial" w:eastAsia="Arial" w:hAnsi="Arial" w:cs="Arial"/>
-          <w:b/>
-          <w:sz w:val="24"/>
-          <w:lang w:val="en-US"/>
-        </w:rPr>
-        <w:t>Type</w:t>
-      </w:r>
-      <w:r>
-        <w:rPr>
-          <w:rFonts w:ascii="Arial" w:eastAsia="Arial" w:hAnsi="Arial" w:cs="Arial"/>
-          <w:b/>
-          <w:sz w:val="24"/>
-          <w:lang w:val="en-US"/>
-        </w:rPr>
-        <w:t>: I am really MAD AT YOU</w:t>
-      </w:r>
+          <w:color w:val="0070C0"/>
+          <w:sz w:val="24"/>
+          <w:lang w:val="en-US"/>
+        </w:rPr>
+      </w:pPr>
+      <w:r>
+        <w:rPr>
+          <w:rFonts w:ascii="Arial" w:eastAsia="Arial" w:hAnsi="Arial" w:cs="Arial"/>
+          <w:color w:val="0070C0"/>
+          <w:sz w:val="24"/>
+          <w:lang w:val="en-US"/>
+        </w:rPr>
+        <w:t xml:space="preserve">Type: Is there any branch in </w:t>
+      </w:r>
+      <w:proofErr w:type="spellStart"/>
+      <w:r>
+        <w:rPr>
+          <w:rFonts w:ascii="Arial" w:eastAsia="Arial" w:hAnsi="Arial" w:cs="Arial"/>
+          <w:color w:val="0070C0"/>
+          <w:sz w:val="24"/>
+          <w:lang w:val="en-US"/>
+        </w:rPr>
+        <w:t>NewYork</w:t>
+      </w:r>
+      <w:proofErr w:type="spellEnd"/>
     </w:p>
     <w:p>
       <w:pPr>
         <w:pStyle w:val="Prrafodelista"/>
         <w:numPr>
-          <w:ilvl w:val="0"/>
+          <w:ilvl w:val="1"/>
           <w:numId w:val="1"/>
         </w:numPr>
         <w:spacing w:after="200" w:line="276" w:lineRule="auto"/>
         <w:rPr>
           <w:rFonts w:ascii="Arial" w:eastAsia="Arial" w:hAnsi="Arial" w:cs="Arial"/>
-          <w:b/>
-          <w:sz w:val="24"/>
-          <w:lang w:val="en-US"/>
-        </w:rPr>
-      </w:pPr>
-      <w:r>
-        <w:rPr>
-          <w:rFonts w:ascii="Arial" w:eastAsia="Arial" w:hAnsi="Arial" w:cs="Arial"/>
-          <w:sz w:val="24"/>
-          <w:lang w:val="en-US"/>
-        </w:rPr>
-        <w:t>Analyze emotions and tones in what people write online</w:t>
-      </w:r>
-    </w:p>
-    <w:p>
-      <w:pPr>
-        <w:pStyle w:val="Prrafodelista"/>
-        <w:numPr>
-          <w:ilvl w:val="0"/>
-          <w:numId w:val="1"/>
-        </w:numPr>
-        <w:spacing w:after="200" w:line="276" w:lineRule="auto"/>
-        <w:rPr>
-          <w:rFonts w:ascii="Arial" w:eastAsia="Arial" w:hAnsi="Arial" w:cs="Arial"/>
-          <w:b/>
-          <w:sz w:val="24"/>
-          <w:lang w:val="en-US"/>
-        </w:rPr>
-      </w:pPr>
-      <w:r>
-        <w:rPr>
-          <w:rFonts w:ascii="Arial" w:eastAsia="Arial" w:hAnsi="Arial" w:cs="Arial"/>
-          <w:sz w:val="24"/>
-          <w:lang w:val="en-US"/>
-        </w:rPr>
-        <w:t>Able to build dialog strategies to adjust the conversation accordingly</w:t>
-      </w:r>
-    </w:p>
-    <w:p>
-      <w:pPr>
-        <w:pStyle w:val="Prrafodelista"/>
-        <w:numPr>
-          <w:ilvl w:val="0"/>
-          <w:numId w:val="1"/>
-        </w:numPr>
-        <w:spacing w:after="200" w:line="276" w:lineRule="auto"/>
-        <w:rPr>
-          <w:rFonts w:ascii="Arial" w:eastAsia="Arial" w:hAnsi="Arial" w:cs="Arial"/>
-          <w:b/>
-          <w:sz w:val="24"/>
-          <w:lang w:val="en-US"/>
-        </w:rPr>
-      </w:pPr>
-      <w:r>
-        <w:rPr>
-          <w:rFonts w:ascii="Arial" w:eastAsia="Arial" w:hAnsi="Arial" w:cs="Arial"/>
-          <w:b/>
-          <w:sz w:val="24"/>
-          <w:lang w:val="en-US"/>
-        </w:rPr>
-        <w:t>Type: Can you show me my last orders?</w:t>
-      </w:r>
-    </w:p>
-    <w:p>
-      <w:pPr>
-        <w:pStyle w:val="Prrafodelista"/>
-        <w:numPr>
-          <w:ilvl w:val="0"/>
-          <w:numId w:val="1"/>
-        </w:numPr>
-        <w:spacing w:after="200" w:line="276" w:lineRule="auto"/>
-        <w:rPr>
-          <w:rFonts w:ascii="Arial" w:eastAsia="Arial" w:hAnsi="Arial" w:cs="Arial"/>
-          <w:b/>
-          <w:sz w:val="24"/>
-          <w:lang w:val="en-US"/>
-        </w:rPr>
-      </w:pPr>
-      <w:r>
-        <w:rPr>
-          <w:rFonts w:ascii="Arial" w:eastAsia="Arial" w:hAnsi="Arial" w:cs="Arial"/>
-          <w:sz w:val="24"/>
-          <w:lang w:val="en-US"/>
-        </w:rPr>
-        <w:t>Shopping cart, context store, and custom inventory search</w:t>
-      </w:r>
-    </w:p>
-    <w:p>
-      <w:pPr>
-        <w:pStyle w:val="Prrafodelista"/>
-        <w:numPr>
-          <w:ilvl w:val="0"/>
-          <w:numId w:val="1"/>
-        </w:numPr>
-        <w:spacing w:after="200" w:line="276" w:lineRule="auto"/>
-        <w:rPr>
-          <w:rFonts w:ascii="Arial" w:eastAsia="Arial" w:hAnsi="Arial" w:cs="Arial"/>
-          <w:b/>
-          <w:sz w:val="24"/>
-          <w:lang w:val="en-US"/>
-        </w:rPr>
-      </w:pPr>
-      <w:r>
-        <w:rPr>
-          <w:rFonts w:ascii="Arial" w:eastAsia="Arial" w:hAnsi="Arial" w:cs="Arial"/>
-          <w:b/>
-          <w:sz w:val="24"/>
-          <w:lang w:val="en-US"/>
-        </w:rPr>
-        <w:t xml:space="preserve">Type: Is there any branch in </w:t>
-      </w:r>
-      <w:proofErr w:type="spellStart"/>
-      <w:r>
-        <w:rPr>
-          <w:rFonts w:ascii="Arial" w:eastAsia="Arial" w:hAnsi="Arial" w:cs="Arial"/>
-          <w:b/>
-          <w:sz w:val="24"/>
-          <w:lang w:val="en-US"/>
-        </w:rPr>
-        <w:t>NewYork</w:t>
-      </w:r>
-      <w:proofErr w:type="spellEnd"/>
-    </w:p>
-    <w:p>
-      <w:pPr>
-        <w:pStyle w:val="Prrafodelista"/>
-        <w:numPr>
-          <w:ilvl w:val="0"/>
-          <w:numId w:val="1"/>
-        </w:numPr>
-        <w:spacing w:after="200" w:line="276" w:lineRule="auto"/>
-        <w:rPr>
-          <w:rFonts w:ascii="Arial" w:eastAsia="Arial" w:hAnsi="Arial" w:cs="Arial"/>
-          <w:b/>
           <w:sz w:val="24"/>
           <w:lang w:val="en-US"/>
         </w:rPr>
@@ -1948,7 +1871,7 @@
         <w:rFonts w:ascii="Arial" w:eastAsia="Arial" w:hAnsi="Arial" w:cs="Arial" w:hint="default"/>
       </w:rPr>
     </w:lvl>
-    <w:lvl w:ilvl="1" w:tplc="0C0A0003" w:tentative="1">
+    <w:lvl w:ilvl="1" w:tplc="0C0A0003">
       <w:start w:val="1"/>
       <w:numFmt w:val="bullet"/>
       <w:lvlText w:val="o"/>
@@ -2445,6 +2368,27 @@
     <w:name w:val="Normal"/>
     <w:qFormat/>
   </w:style>
+  <w:style w:type="paragraph" w:styleId="Ttulo1">
+    <w:name w:val="heading 1"/>
+    <w:basedOn w:val="Normal"/>
+    <w:next w:val="Normal"/>
+    <w:link w:val="Ttulo1Car"/>
+    <w:uiPriority w:val="9"/>
+    <w:qFormat/>
+    <w:rsid w:val="0018573D"/>
+    <w:pPr>
+      <w:keepNext/>
+      <w:keepLines/>
+      <w:spacing w:before="240" w:after="0"/>
+      <w:outlineLvl w:val="0"/>
+    </w:pPr>
+    <w:rPr>
+      <w:rFonts w:asciiTheme="majorHAnsi" w:eastAsiaTheme="majorEastAsia" w:hAnsiTheme="majorHAnsi" w:cstheme="majorBidi"/>
+      <w:color w:val="2E74B5" w:themeColor="accent1" w:themeShade="BF"/>
+      <w:sz w:val="32"/>
+      <w:szCs w:val="32"/>
+    </w:rPr>
+  </w:style>
   <w:style w:type="character" w:default="1" w:styleId="Fuentedeprrafopredeter">
     <w:name w:val="Default Paragraph Font"/>
     <w:uiPriority w:val="1"/>
@@ -2482,6 +2426,19 @@
       <w:ind w:left="720"/>
       <w:contextualSpacing/>
     </w:pPr>
+  </w:style>
+  <w:style w:type="character" w:customStyle="1" w:styleId="Ttulo1Car">
+    <w:name w:val="Título 1 Car"/>
+    <w:basedOn w:val="Fuentedeprrafopredeter"/>
+    <w:link w:val="Ttulo1"/>
+    <w:uiPriority w:val="9"/>
+    <w:rsid w:val="0018573D"/>
+    <w:rPr>
+      <w:rFonts w:asciiTheme="majorHAnsi" w:eastAsiaTheme="majorEastAsia" w:hAnsiTheme="majorHAnsi" w:cstheme="majorBidi"/>
+      <w:color w:val="2E74B5" w:themeColor="accent1" w:themeShade="BF"/>
+      <w:sz w:val="32"/>
+      <w:szCs w:val="32"/>
+    </w:rPr>
   </w:style>
 </w:styles>
 </file>

</xml_diff>